<commit_message>
Update Klasifikacija tipova pirinča pomoću tehnika dubokog učenja.docx
</commit_message>
<xml_diff>
--- a/docs/Klasifikacija tipova pirinča pomoću tehnika dubokog učenja.docx
+++ b/docs/Klasifikacija tipova pirinča pomoću tehnika dubokog učenja.docx
@@ -4706,6 +4706,24 @@
       <w:proofErr w:type="spellEnd"/>
       <w:r>
         <w:rPr>
+          <w:i/>
+          <w:iCs/>
+          <w:lang w:val="sr-Latn-RS"/>
+        </w:rPr>
+        <w:t>/</w:t>
+      </w:r>
+      <w:proofErr w:type="spellStart"/>
+      <w:r>
+        <w:rPr>
+          <w:i/>
+          <w:iCs/>
+          <w:lang w:val="sr-Latn-RS"/>
+        </w:rPr>
+        <w:t>feature_analysis</w:t>
+      </w:r>
+      <w:proofErr w:type="spellEnd"/>
+      <w:r>
+        <w:rPr>
           <w:lang w:val="sr-Latn-RS"/>
         </w:rPr>
         <w:t xml:space="preserve"> se mogu naći sve slike i generisane figure.</w:t>
@@ -4726,13 +4744,7 @@
       </w:r>
     </w:p>
     <w:p/>
-    <w:p>
-      <w:pPr>
-        <w:rPr>
-          <w:lang w:val="sr-Latn-RS"/>
-        </w:rPr>
-      </w:pPr>
-    </w:p>
+    <w:p/>
     <w:p>
       <w:pPr>
         <w:jc w:val="left"/>

</xml_diff>